<commit_message>
Refactor project structure: update .gitignore, remove outdated README, add new data dictionary, and enhance documentation
</commit_message>
<xml_diff>
--- a/documentacao.docx
+++ b/documentacao.docx
@@ -131,17 +131,8 @@
           <w:sz w:val="28"/>
           <w:szCs w:val="24"/>
         </w:rPr>
-        <w:t xml:space="preserve">Fernando </w:t>
-      </w:r>
-      <w:proofErr w:type="spellStart"/>
-      <w:r>
-        <w:rPr>
-          <w:sz w:val="28"/>
-          <w:szCs w:val="24"/>
-        </w:rPr>
-        <w:t>Nemec</w:t>
-      </w:r>
-      <w:proofErr w:type="spellEnd"/>
+        <w:t>Fernando Nemec</w:t>
+      </w:r>
     </w:p>
     <w:p>
       <w:pPr>
@@ -358,21 +349,7 @@
         <w:rPr>
           <w:rFonts w:cs="Arial"/>
         </w:rPr>
-        <w:t xml:space="preserve">Gabriel Barros </w:t>
-      </w:r>
-      <w:proofErr w:type="spellStart"/>
-      <w:r>
-        <w:rPr>
-          <w:rFonts w:cs="Arial"/>
-        </w:rPr>
-        <w:t>Mazzariol</w:t>
-      </w:r>
-      <w:proofErr w:type="spellEnd"/>
-      <w:r>
-        <w:rPr>
-          <w:rFonts w:cs="Arial"/>
-        </w:rPr>
-        <w:t xml:space="preserve"> - 555410</w:t>
+        <w:t>Gabriel Barros Mazzariol - 555410</w:t>
       </w:r>
     </w:p>
     <w:p>
@@ -406,17 +383,8 @@
           <w:rFonts w:cs="Arial"/>
           <w:szCs w:val="24"/>
         </w:rPr>
-        <w:t xml:space="preserve">Jefferson Junior Alvarez </w:t>
-      </w:r>
-      <w:proofErr w:type="spellStart"/>
-      <w:r>
-        <w:rPr>
-          <w:rFonts w:cs="Arial"/>
-          <w:szCs w:val="24"/>
-        </w:rPr>
-        <w:t>Urbina</w:t>
-      </w:r>
-      <w:proofErr w:type="spellEnd"/>
+        <w:t>Jefferson Junior Alvarez Urbina</w:t>
+      </w:r>
       <w:r>
         <w:rPr>
           <w:rFonts w:cs="Arial"/>
@@ -709,21 +677,7 @@
           <w:b w:val="0"/>
           <w:bCs/>
         </w:rPr>
-        <w:t>(</w:t>
-      </w:r>
-      <w:r>
-        <w:rPr>
-          <w:b w:val="0"/>
-          <w:bCs/>
-        </w:rPr>
-        <w:t>tipo_exame</w:t>
-      </w:r>
-      <w:r>
-        <w:rPr>
-          <w:b w:val="0"/>
-          <w:bCs/>
-        </w:rPr>
-        <w:t>)</w:t>
+        <w:t>(tipo_exame)</w:t>
       </w:r>
     </w:p>
     <w:p>
@@ -799,7 +753,23 @@
         <w:t>a</w:t>
       </w:r>
       <w:r>
-        <w:t>: 1,48 horas</w:t>
+        <w:t xml:space="preserve">: 1,48 </w:t>
+      </w:r>
+      <w:r>
+        <w:t>horas</w:t>
+      </w:r>
+      <w:r>
+        <w:t xml:space="preserve">               </w:t>
+      </w:r>
+      <w:r>
+        <w:rPr>
+          <w:b/>
+          <w:bCs/>
+        </w:rPr>
+        <w:t xml:space="preserve">Setor: </w:t>
+      </w:r>
+      <w:r>
+        <w:t>Operações / Laboratório</w:t>
       </w:r>
     </w:p>
     <w:p>
@@ -831,21 +801,7 @@
           <w:b w:val="0"/>
           <w:bCs/>
         </w:rPr>
-        <w:t>(</w:t>
-      </w:r>
-      <w:r>
-        <w:rPr>
-          <w:b w:val="0"/>
-          <w:bCs/>
-        </w:rPr>
-        <w:t>protocolo_emergencia</w:t>
-      </w:r>
-      <w:r>
-        <w:rPr>
-          <w:b w:val="0"/>
-          <w:bCs/>
-        </w:rPr>
-        <w:t>)</w:t>
+        <w:t>(protocolo_emergencia)</w:t>
       </w:r>
     </w:p>
     <w:p>
@@ -905,6 +861,32 @@
       <w:r>
         <w:t>: 0,99 horas</w:t>
       </w:r>
+      <w:r>
+        <w:t xml:space="preserve">                </w:t>
+      </w:r>
+      <w:r>
+        <w:rPr>
+          <w:b/>
+          <w:bCs/>
+        </w:rPr>
+        <w:t>Setor:</w:t>
+      </w:r>
+      <w:r>
+        <w:rPr>
+          <w:b/>
+          <w:bCs/>
+        </w:rPr>
+        <w:t xml:space="preserve"> </w:t>
+      </w:r>
+      <w:r>
+        <w:t>Qualidade / Processos</w:t>
+      </w:r>
+      <w:r>
+        <w:tab/>
+      </w:r>
+      <w:r>
+        <w:tab/>
+      </w:r>
     </w:p>
     <w:p>
       <w:pPr>
@@ -928,21 +910,7 @@
           <w:b w:val="0"/>
           <w:bCs/>
         </w:rPr>
-        <w:t>(</w:t>
-      </w:r>
-      <w:r>
-        <w:rPr>
-          <w:b w:val="0"/>
-          <w:bCs/>
-        </w:rPr>
-        <w:t>direcao_centrifuga</w:t>
-      </w:r>
-      <w:r>
-        <w:rPr>
-          <w:b w:val="0"/>
-          <w:bCs/>
-        </w:rPr>
-        <w:t>)</w:t>
+        <w:t>(direcao_centrifuga)</w:t>
       </w:r>
     </w:p>
     <w:p>
@@ -1018,6 +986,26 @@
       <w:r>
         <w:t>: 1,28 horas</w:t>
       </w:r>
+      <w:r>
+        <w:t xml:space="preserve">                </w:t>
+      </w:r>
+      <w:r>
+        <w:rPr>
+          <w:b/>
+          <w:bCs/>
+        </w:rPr>
+        <w:t>Setor:</w:t>
+      </w:r>
+      <w:r>
+        <w:rPr>
+          <w:b/>
+          <w:bCs/>
+        </w:rPr>
+        <w:t xml:space="preserve"> </w:t>
+      </w:r>
+      <w:r>
+        <w:t>Engenharia / Manutenção</w:t>
+      </w:r>
     </w:p>
     <w:p>
       <w:pPr>
@@ -1041,21 +1029,7 @@
           <w:b w:val="0"/>
           <w:bCs/>
         </w:rPr>
-        <w:t>(</w:t>
-      </w:r>
-      <w:r>
-        <w:rPr>
-          <w:b w:val="0"/>
-          <w:bCs/>
-        </w:rPr>
-        <w:t>turno_mais_movimentado</w:t>
-      </w:r>
-      <w:r>
-        <w:rPr>
-          <w:b w:val="0"/>
-          <w:bCs/>
-        </w:rPr>
-        <w:t>)</w:t>
+        <w:t>(turno_mais_movimentado)</w:t>
       </w:r>
     </w:p>
     <w:p>
@@ -1130,6 +1104,26 @@
       </w:r>
       <w:r>
         <w:t xml:space="preserve"> horas</w:t>
+      </w:r>
+      <w:r>
+        <w:t xml:space="preserve">                </w:t>
+      </w:r>
+      <w:r>
+        <w:rPr>
+          <w:b/>
+          <w:bCs/>
+        </w:rPr>
+        <w:t>Setor:</w:t>
+      </w:r>
+      <w:r>
+        <w:rPr>
+          <w:b/>
+          <w:bCs/>
+        </w:rPr>
+        <w:t xml:space="preserve"> </w:t>
+      </w:r>
+      <w:r>
+        <w:t>RH / Laboratório</w:t>
       </w:r>
     </w:p>
     <w:p>

</xml_diff>